<commit_message>
arregkando word tp3 parte c y ejer 5
</commit_message>
<xml_diff>
--- a/TP3-Ingenieria Software 2-Palacios Giovanni-Parte C.docx
+++ b/TP3-Ingenieria Software 2-Palacios Giovanni-Parte C.docx
@@ -185,8 +185,6 @@
         <w:spacing w:line="360" w:lineRule="auto"/>
         <w:jc w:val="both"/>
       </w:pPr>
-      <w:bookmarkStart w:id="0" w:name="_GoBack"/>
-      <w:bookmarkEnd w:id="0"/>
     </w:p>
     <w:p>
       <w:pPr>
@@ -647,40 +645,32 @@
         </w:numPr>
       </w:pPr>
       <w:r>
-        <w:lastRenderedPageBreak/>
-        <w:t>5_taller_memory_modi</w:t>
-      </w:r>
-      <w:r>
-        <w:t>fi.py</w:t>
-      </w:r>
-    </w:p>
-    <w:p>
-      <w:r>
         <w:rPr>
           <w:noProof/>
           <w:lang w:eastAsia="es-AR"/>
         </w:rPr>
+        <w:lastRenderedPageBreak/>
         <w:drawing>
-          <wp:anchor distT="0" distB="0" distL="114300" distR="114300" simplePos="0" relativeHeight="251662336" behindDoc="1" locked="0" layoutInCell="1" allowOverlap="1">
+          <wp:anchor distT="0" distB="0" distL="114300" distR="114300" simplePos="0" relativeHeight="251662336" behindDoc="1" locked="0" layoutInCell="1" allowOverlap="1" wp14:anchorId="07F52F58" wp14:editId="6425E80E">
             <wp:simplePos x="0" y="0"/>
             <wp:positionH relativeFrom="column">
               <wp:posOffset>-3810</wp:posOffset>
             </wp:positionH>
             <wp:positionV relativeFrom="paragraph">
-              <wp:posOffset>-3810</wp:posOffset>
+              <wp:posOffset>319405</wp:posOffset>
             </wp:positionV>
-            <wp:extent cx="3400425" cy="6724650"/>
-            <wp:effectExtent l="0" t="0" r="9525" b="0"/>
+            <wp:extent cx="2673985" cy="5257800"/>
+            <wp:effectExtent l="0" t="0" r="0" b="0"/>
             <wp:wrapTight wrapText="bothSides">
               <wp:wrapPolygon edited="0">
                 <wp:start x="0" y="0"/>
-                <wp:lineTo x="0" y="21539"/>
-                <wp:lineTo x="21539" y="21539"/>
-                <wp:lineTo x="21539" y="0"/>
+                <wp:lineTo x="0" y="21522"/>
+                <wp:lineTo x="21390" y="21522"/>
+                <wp:lineTo x="21390" y="0"/>
                 <wp:lineTo x="0" y="0"/>
               </wp:wrapPolygon>
             </wp:wrapTight>
-            <wp:docPr id="5" name="Imagen 5"/>
+            <wp:docPr id="6" name="Imagen 6"/>
             <wp:cNvGraphicFramePr>
               <a:graphicFrameLocks xmlns:a="http://schemas.openxmlformats.org/drawingml/2006/main" noChangeAspect="1"/>
             </wp:cNvGraphicFramePr>
@@ -706,7 +696,86 @@
                   <pic:spPr>
                     <a:xfrm>
                       <a:off x="0" y="0"/>
-                      <a:ext cx="3400425" cy="6724650"/>
+                      <a:ext cx="2673985" cy="5257800"/>
+                    </a:xfrm>
+                    <a:prstGeom prst="rect">
+                      <a:avLst/>
+                    </a:prstGeom>
+                  </pic:spPr>
+                </pic:pic>
+              </a:graphicData>
+            </a:graphic>
+            <wp14:sizeRelH relativeFrom="page">
+              <wp14:pctWidth>0</wp14:pctWidth>
+            </wp14:sizeRelH>
+            <wp14:sizeRelV relativeFrom="page">
+              <wp14:pctHeight>0</wp14:pctHeight>
+            </wp14:sizeRelV>
+          </wp:anchor>
+        </w:drawing>
+      </w:r>
+      <w:r>
+        <w:t>5_taller_memory_modi</w:t>
+      </w:r>
+      <w:r>
+        <w:t>fi.py</w:t>
+      </w:r>
+    </w:p>
+    <w:p>
+      <w:bookmarkStart w:id="0" w:name="_GoBack"/>
+      <w:bookmarkEnd w:id="0"/>
+      <w:r>
+        <w:rPr>
+          <w:noProof/>
+          <w:lang w:eastAsia="es-AR"/>
+        </w:rPr>
+        <w:drawing>
+          <wp:anchor distT="0" distB="0" distL="114300" distR="114300" simplePos="0" relativeHeight="251663360" behindDoc="1" locked="0" layoutInCell="1" allowOverlap="1">
+            <wp:simplePos x="0" y="0"/>
+            <wp:positionH relativeFrom="column">
+              <wp:posOffset>-2762250</wp:posOffset>
+            </wp:positionH>
+            <wp:positionV relativeFrom="paragraph">
+              <wp:posOffset>5253990</wp:posOffset>
+            </wp:positionV>
+            <wp:extent cx="1714500" cy="1640840"/>
+            <wp:effectExtent l="0" t="0" r="0" b="0"/>
+            <wp:wrapTight wrapText="bothSides">
+              <wp:wrapPolygon edited="0">
+                <wp:start x="0" y="0"/>
+                <wp:lineTo x="0" y="21316"/>
+                <wp:lineTo x="21360" y="21316"/>
+                <wp:lineTo x="21360" y="0"/>
+                <wp:lineTo x="0" y="0"/>
+              </wp:wrapPolygon>
+            </wp:wrapTight>
+            <wp:docPr id="7" name="Imagen 7"/>
+            <wp:cNvGraphicFramePr>
+              <a:graphicFrameLocks xmlns:a="http://schemas.openxmlformats.org/drawingml/2006/main" noChangeAspect="1"/>
+            </wp:cNvGraphicFramePr>
+            <a:graphic xmlns:a="http://schemas.openxmlformats.org/drawingml/2006/main">
+              <a:graphicData uri="http://schemas.openxmlformats.org/drawingml/2006/picture">
+                <pic:pic xmlns:pic="http://schemas.openxmlformats.org/drawingml/2006/picture">
+                  <pic:nvPicPr>
+                    <pic:cNvPr id="0" name=""/>
+                    <pic:cNvPicPr/>
+                  </pic:nvPicPr>
+                  <pic:blipFill>
+                    <a:blip r:embed="rId12">
+                      <a:extLst>
+                        <a:ext uri="{28A0092B-C50C-407E-A947-70E740481C1C}">
+                          <a14:useLocalDpi xmlns:a14="http://schemas.microsoft.com/office/drawing/2010/main" val="0"/>
+                        </a:ext>
+                      </a:extLst>
+                    </a:blip>
+                    <a:stretch>
+                      <a:fillRect/>
+                    </a:stretch>
+                  </pic:blipFill>
+                  <pic:spPr>
+                    <a:xfrm>
+                      <a:off x="0" y="0"/>
+                      <a:ext cx="1714500" cy="1640840"/>
                     </a:xfrm>
                     <a:prstGeom prst="rect">
                       <a:avLst/>

</xml_diff>